<commit_message>
Pace of intro messages are now controlled by the player. Defined functions to make text positioning simpler (text now defualts to center of screen).
</commit_message>
<xml_diff>
--- a/Log.docx
+++ b/Log.docx
@@ -173,7 +173,114 @@
               <w:t>Got text input to work</w:t>
             </w:r>
           </w:p>
+          <w:p>
+            <w:r>
+              <w:t>Finished intro messages</w:t>
+            </w:r>
+          </w:p>
+        </w:tc>
+      </w:tr>
+      <w:tr>
+        <w:trPr>
+          <w:trHeight w:val="1118"/>
+        </w:trPr>
+        <w:tc>
+          <w:tcPr>
+            <w:tcW w:w="2547" w:type="dxa"/>
+          </w:tcPr>
+          <w:p>
+            <w:pPr>
+              <w:jc w:val="center"/>
+            </w:pPr>
+            <w:r>
+              <w:t>14/03/2025</w:t>
+            </w:r>
+          </w:p>
+        </w:tc>
+        <w:tc>
+          <w:tcPr>
+            <w:tcW w:w="6469" w:type="dxa"/>
+          </w:tcPr>
+          <w:p>
+            <w:r>
+              <w:t>Fixed bug with not being able to exit game while intro messages are running</w:t>
+            </w:r>
+          </w:p>
           <w:p/>
+        </w:tc>
+      </w:tr>
+      <w:tr>
+        <w:trPr>
+          <w:trHeight w:val="1118"/>
+        </w:trPr>
+        <w:tc>
+          <w:tcPr>
+            <w:tcW w:w="2547" w:type="dxa"/>
+          </w:tcPr>
+          <w:p>
+            <w:pPr>
+              <w:jc w:val="center"/>
+            </w:pPr>
+            <w:r>
+              <w:t>17/03/2025</w:t>
+            </w:r>
+          </w:p>
+        </w:tc>
+        <w:tc>
+          <w:tcPr>
+            <w:tcW w:w="6469" w:type="dxa"/>
+          </w:tcPr>
+          <w:p>
+            <w:r>
+              <w:t>Removed some hard coded values</w:t>
+            </w:r>
+          </w:p>
+          <w:p>
+            <w:r>
+              <w:t>Cleaned up code for intro messages</w:t>
+            </w:r>
+          </w:p>
+        </w:tc>
+      </w:tr>
+      <w:tr>
+        <w:trPr>
+          <w:trHeight w:val="1118"/>
+        </w:trPr>
+        <w:tc>
+          <w:tcPr>
+            <w:tcW w:w="2547" w:type="dxa"/>
+          </w:tcPr>
+          <w:p>
+            <w:pPr>
+              <w:jc w:val="center"/>
+            </w:pPr>
+            <w:r>
+              <w:t>19/03/2025</w:t>
+            </w:r>
+          </w:p>
+        </w:tc>
+        <w:tc>
+          <w:tcPr>
+            <w:tcW w:w="6469" w:type="dxa"/>
+          </w:tcPr>
+          <w:p>
+            <w:r>
+              <w:t>Worked on visuals of game</w:t>
+            </w:r>
+          </w:p>
+          <w:p>
+            <w:r>
+              <w:t>Allowed user to control the pace of the intro messages</w:t>
+            </w:r>
+          </w:p>
+          <w:p>
+            <w:r>
+              <w:t xml:space="preserve">Cleaned up code for displaying text by </w:t>
+            </w:r>
+            <w:r>
+              <w:t>using functions</w:t>
+            </w:r>
+          </w:p>
         </w:tc>
       </w:tr>
     </w:tbl>

</xml_diff>

<commit_message>
Big rework to jumping mechanics. Jump now feels much more natural, with somewhat proper physics.
</commit_message>
<xml_diff>
--- a/Log.docx
+++ b/Log.docx
@@ -279,6 +279,34 @@
             </w:r>
             <w:r>
               <w:t>using functions</w:t>
+            </w:r>
+          </w:p>
+        </w:tc>
+      </w:tr>
+      <w:tr>
+        <w:trPr>
+          <w:trHeight w:val="1118"/>
+        </w:trPr>
+        <w:tc>
+          <w:tcPr>
+            <w:tcW w:w="2547" w:type="dxa"/>
+          </w:tcPr>
+          <w:p>
+            <w:pPr>
+              <w:jc w:val="center"/>
+            </w:pPr>
+            <w:r>
+              <w:t>24/03/2025</w:t>
+            </w:r>
+          </w:p>
+        </w:tc>
+        <w:tc>
+          <w:tcPr>
+            <w:tcW w:w="6469" w:type="dxa"/>
+          </w:tcPr>
+          <w:p>
+            <w:r>
+              <w:t>Improving jumping physics, making them feel more natural</w:t>
             </w:r>
           </w:p>
         </w:tc>

</xml_diff>

<commit_message>
Implemented a menu to select difficulty.
</commit_message>
<xml_diff>
--- a/Log.docx
+++ b/Log.docx
@@ -68,6 +68,9 @@
             <w:r>
               <w:t>Figured out the premise of the game</w:t>
             </w:r>
+            <w:r>
+              <w:t>.</w:t>
+            </w:r>
           </w:p>
           <w:p>
             <w:r>
@@ -79,10 +82,16 @@
             <w:r>
               <w:t>movement</w:t>
             </w:r>
+            <w:r>
+              <w:t>.</w:t>
+            </w:r>
           </w:p>
           <w:p>
             <w:r>
               <w:t>Started working on buttons</w:t>
+            </w:r>
+            <w:r>
+              <w:t>.</w:t>
             </w:r>
           </w:p>
         </w:tc>
@@ -112,16 +121,25 @@
             <w:r>
               <w:t>Finished the buttons</w:t>
             </w:r>
+            <w:r>
+              <w:t>.</w:t>
+            </w:r>
           </w:p>
           <w:p>
             <w:r>
               <w:t>Added player trail</w:t>
             </w:r>
+            <w:r>
+              <w:t>.</w:t>
+            </w:r>
           </w:p>
           <w:p>
             <w:r>
               <w:t>Added win and lose messages</w:t>
             </w:r>
+            <w:r>
+              <w:t>.</w:t>
+            </w:r>
           </w:p>
           <w:p>
             <w:r>
@@ -130,6 +148,9 @@
             <w:r>
               <w:t>ade a restart option</w:t>
             </w:r>
+            <w:r>
+              <w:t>.</w:t>
+            </w:r>
           </w:p>
           <w:p>
             <w:r>
@@ -143,6 +164,9 @@
             </w:r>
             <w:r>
               <w:t>intro messages</w:t>
+            </w:r>
+            <w:r>
+              <w:t>.</w:t>
             </w:r>
           </w:p>
         </w:tc>
@@ -205,6 +229,9 @@
             <w:r>
               <w:t>Fixed bug with not being able to exit game while intro messages are running</w:t>
             </w:r>
+            <w:r>
+              <w:t>.</w:t>
+            </w:r>
           </w:p>
           <w:p/>
         </w:tc>
@@ -234,10 +261,16 @@
             <w:r>
               <w:t>Removed some hard coded values</w:t>
             </w:r>
+            <w:r>
+              <w:t>.</w:t>
+            </w:r>
           </w:p>
           <w:p>
             <w:r>
               <w:t>Cleaned up code for intro messages</w:t>
+            </w:r>
+            <w:r>
+              <w:t>.</w:t>
             </w:r>
           </w:p>
         </w:tc>
@@ -272,6 +305,9 @@
             <w:r>
               <w:t>Allowed user to control the pace of the intro messages</w:t>
             </w:r>
+            <w:r>
+              <w:t>.</w:t>
+            </w:r>
           </w:p>
           <w:p>
             <w:r>
@@ -279,6 +315,9 @@
             </w:r>
             <w:r>
               <w:t>using functions</w:t>
+            </w:r>
+            <w:r>
+              <w:t>.</w:t>
             </w:r>
           </w:p>
         </w:tc>
@@ -307,6 +346,98 @@
           <w:p>
             <w:r>
               <w:t>Improving jumping physics, making them feel more natural</w:t>
+            </w:r>
+            <w:r>
+              <w:t>.</w:t>
+            </w:r>
+          </w:p>
+        </w:tc>
+      </w:tr>
+      <w:tr>
+        <w:trPr>
+          <w:trHeight w:val="1118"/>
+        </w:trPr>
+        <w:tc>
+          <w:tcPr>
+            <w:tcW w:w="2547" w:type="dxa"/>
+          </w:tcPr>
+          <w:p>
+            <w:pPr>
+              <w:jc w:val="center"/>
+            </w:pPr>
+            <w:r>
+              <w:t>28/03/2025</w:t>
+            </w:r>
+          </w:p>
+        </w:tc>
+        <w:tc>
+          <w:tcPr>
+            <w:tcW w:w="6469" w:type="dxa"/>
+          </w:tcPr>
+          <w:p>
+            <w:r>
+              <w:t>Made buttons feel better, they start with a translucent colour and turn solid when the mouse hovers over</w:t>
+            </w:r>
+            <w:r>
+              <w:t>.</w:t>
+            </w:r>
+          </w:p>
+          <w:p>
+            <w:r>
+              <w:t>Organised parts of the game into functions.</w:t>
+            </w:r>
+          </w:p>
+          <w:p>
+            <w:r>
+              <w:t>Make text on buttons self center.</w:t>
+            </w:r>
+          </w:p>
+          <w:p>
+            <w:r>
+              <w:t>Removed some hard coded values.</w:t>
+            </w:r>
+          </w:p>
+          <w:p/>
+        </w:tc>
+      </w:tr>
+      <w:tr>
+        <w:trPr>
+          <w:trHeight w:val="1118"/>
+        </w:trPr>
+        <w:tc>
+          <w:tcPr>
+            <w:tcW w:w="2547" w:type="dxa"/>
+          </w:tcPr>
+          <w:p>
+            <w:pPr>
+              <w:jc w:val="center"/>
+            </w:pPr>
+            <w:r>
+              <w:t>1/04/2025</w:t>
+            </w:r>
+          </w:p>
+        </w:tc>
+        <w:tc>
+          <w:tcPr>
+            <w:tcW w:w="6469" w:type="dxa"/>
+          </w:tcPr>
+          <w:p>
+            <w:r>
+              <w:t>Started working on a difficulty select menu.</w:t>
+            </w:r>
+          </w:p>
+          <w:p>
+            <w:r>
+              <w:t xml:space="preserve">Initially just copied the button code </w:t>
+            </w:r>
+            <w:r>
+              <w:t xml:space="preserve">from another part of my game, but I </w:t>
+            </w:r>
+            <w:r>
+              <w:t xml:space="preserve">later </w:t>
+            </w:r>
+            <w:r>
+              <w:t>optimised it with a for loop.</w:t>
             </w:r>
           </w:p>
         </w:tc>

</xml_diff>

<commit_message>
Full release. Minor changes to spacings.
</commit_message>
<xml_diff>
--- a/Log.docx
+++ b/Log.docx
@@ -438,6 +438,44 @@
             </w:r>
             <w:r>
               <w:t>optimised it with a for loop.</w:t>
+            </w:r>
+          </w:p>
+        </w:tc>
+      </w:tr>
+      <w:tr>
+        <w:trPr>
+          <w:trHeight w:val="1118"/>
+        </w:trPr>
+        <w:tc>
+          <w:tcPr>
+            <w:tcW w:w="2547" w:type="dxa"/>
+          </w:tcPr>
+          <w:p>
+            <w:pPr>
+              <w:jc w:val="center"/>
+            </w:pPr>
+            <w:r>
+              <w:t>3/04/2025</w:t>
+            </w:r>
+          </w:p>
+        </w:tc>
+        <w:tc>
+          <w:tcPr>
+            <w:tcW w:w="6469" w:type="dxa"/>
+          </w:tcPr>
+          <w:p>
+            <w:r>
+              <w:t>Finished and optimised difficulty select menu.</w:t>
+            </w:r>
+          </w:p>
+          <w:p>
+            <w:r>
+              <w:t>Optimised the other buttons screen in my game.</w:t>
+            </w:r>
+          </w:p>
+          <w:p>
+            <w:r>
+              <w:t>Submitted the game.</w:t>
             </w:r>
           </w:p>
         </w:tc>

</xml_diff>